<commit_message>
Changes on the documents
</commit_message>
<xml_diff>
--- a/docs/Document explicatif.docx
+++ b/docs/Document explicatif.docx
@@ -10,11 +10,9 @@
       <w:r>
         <w:t xml:space="preserve">Document explicatif de </w:t>
       </w:r>
-      <w:proofErr w:type="spellStart"/>
       <w:r>
         <w:t>ShinyDisplayeR</w:t>
       </w:r>
-      <w:proofErr w:type="spellEnd"/>
     </w:p>
     <w:p/>
     <w:p>
@@ -29,13 +27,8 @@
       <w:pPr>
         <w:jc w:val="both"/>
       </w:pPr>
-      <w:proofErr w:type="spellStart"/>
-      <w:r>
-        <w:t>ShinyDisplayeR</w:t>
-      </w:r>
-      <w:proofErr w:type="spellEnd"/>
-      <w:r>
-        <w:t xml:space="preserve"> est une application développée en R permettant l’affichage de graphique facilitant l’analyse de données.</w:t>
+      <w:r>
+        <w:t>ShinyDisplayeR est une application développée en R permettant l’affichage de graphique facilitant l’analyse de données.</w:t>
       </w:r>
       <w:r>
         <w:t xml:space="preserve"> Elle comporte deux types d’analyses :</w:t>
@@ -192,7 +185,16 @@
         <w:jc w:val="both"/>
       </w:pPr>
       <w:r>
-        <w:t>Il est également possible de sélectionner des colonnes pour les utiliser en temps que variables quantitatives supplémentaires ou variables qualitatives supplémentaires.</w:t>
+        <w:t xml:space="preserve">Il est également possible de sélectionner des colonnes pour les utiliser </w:t>
+      </w:r>
+      <w:r>
+        <w:t xml:space="preserve">comme </w:t>
+      </w:r>
+      <w:r>
+        <w:t>variables quantitatives supplémentaires ou variables qualitatives supplémentaires</w:t>
+      </w:r>
+      <w:r>
+        <w:t xml:space="preserve"> dans le calcul de l’APC ou la CAH.</w:t>
       </w:r>
     </w:p>
     <w:p>
@@ -219,11 +221,9 @@
           <w:numId w:val="1"/>
         </w:numPr>
       </w:pPr>
-      <w:proofErr w:type="spellStart"/>
       <w:r>
         <w:t>Shiny</w:t>
       </w:r>
-      <w:proofErr w:type="spellEnd"/>
     </w:p>
     <w:p>
       <w:pPr>
@@ -236,11 +236,9 @@
           <w:lang w:val="en-US"/>
         </w:rPr>
       </w:pPr>
-      <w:proofErr w:type="spellStart"/>
       <w:r>
         <w:t>FactoMineR</w:t>
       </w:r>
-      <w:proofErr w:type="spellEnd"/>
     </w:p>
     <w:p>
       <w:r>
@@ -297,15 +295,7 @@
         <w:t xml:space="preserve">Pour exécuter l’application, </w:t>
       </w:r>
       <w:r>
-        <w:t>il faut lancer le script « </w:t>
-      </w:r>
-      <w:proofErr w:type="spellStart"/>
-      <w:r>
-        <w:t>run.R</w:t>
-      </w:r>
-      <w:proofErr w:type="spellEnd"/>
-      <w:r>
-        <w:t> » faisable avec la commande suivante :</w:t>
+        <w:t>il faut lancer le script « run.R » faisable avec la commande suivante :</w:t>
       </w:r>
     </w:p>
     <w:p>
@@ -439,6 +429,9 @@
         <w:jc w:val="both"/>
       </w:pPr>
       <w:r>
+        <w:rPr>
+          <w:noProof/>
+        </w:rPr>
         <w:drawing>
           <wp:inline distT="0" distB="0" distL="0" distR="0" wp14:anchorId="2C33A1FB" wp14:editId="5B49D354">
             <wp:extent cx="5760720" cy="2273935"/>
@@ -484,22 +477,17 @@
         <w:t xml:space="preserve">On peut ensuite sélectionner les colonnes à utiliser dans le calcul de l’ACP ou la CAH. </w:t>
       </w:r>
       <w:r>
-        <w:t>On peut vouloir par exemple retirer les colonnes « X » et « </w:t>
-      </w:r>
-      <w:proofErr w:type="spellStart"/>
-      <w:r>
-        <w:t>Competition</w:t>
-      </w:r>
-      <w:proofErr w:type="spellEnd"/>
-      <w:r>
-        <w:t> ».</w:t>
-      </w:r>
-    </w:p>
-    <w:p>
-      <w:pPr>
-        <w:jc w:val="both"/>
-      </w:pPr>
-      <w:r>
+        <w:t>On peut vouloir par exemple retirer les colonnes « X » et « Competition ».</w:t>
+      </w:r>
+    </w:p>
+    <w:p>
+      <w:pPr>
+        <w:jc w:val="both"/>
+      </w:pPr>
+      <w:r>
+        <w:rPr>
+          <w:noProof/>
+        </w:rPr>
         <w:drawing>
           <wp:inline distT="0" distB="0" distL="0" distR="0" wp14:anchorId="3A088387" wp14:editId="453DB045">
             <wp:extent cx="5760720" cy="2263140"/>
@@ -560,13 +548,47 @@
       <w:pPr>
         <w:jc w:val="both"/>
       </w:pPr>
+    </w:p>
+    <w:p>
       <w:r>
         <w:lastRenderedPageBreak/>
+        <w:t xml:space="preserve">Concernant le fichier </w:t>
+      </w:r>
+      <w:r>
+        <w:t xml:space="preserve">de test </w:t>
+      </w:r>
+      <w:r>
+        <w:t>« </w:t>
+      </w:r>
+      <w:r>
+        <w:t>decathlon.csv</w:t>
+      </w:r>
+      <w:r>
+        <w:t> »</w:t>
+      </w:r>
+      <w:r>
+        <w:t xml:space="preserve">, on obtient les résultats suivants pour la méthode </w:t>
+      </w:r>
+      <w:r>
+        <w:t>ACP</w:t>
+      </w:r>
+      <w:r>
+        <w:t> :</w:t>
+      </w:r>
+    </w:p>
+    <w:p>
+      <w:pPr>
+        <w:jc w:val="both"/>
+      </w:pPr>
+      <w:r>
+        <w:rPr>
+          <w:noProof/>
+        </w:rPr>
         <w:drawing>
-          <wp:inline distT="0" distB="0" distL="0" distR="0" wp14:anchorId="53402ED0" wp14:editId="1A06C51D">
-            <wp:extent cx="5760720" cy="2256155"/>
-            <wp:effectExtent l="0" t="0" r="0" b="0"/>
-            <wp:docPr id="11" name="Picture 11"/>
+          <wp:inline distT="0" distB="0" distL="0" distR="0" wp14:anchorId="7257A5C0" wp14:editId="0BA128F4">
+            <wp:extent cx="5760720" cy="2777490"/>
+            <wp:effectExtent l="0" t="0" r="0" b="3810"/>
+            <wp:docPr id="9" name="Picture 9"/>
             <wp:cNvGraphicFramePr>
               <a:graphicFrameLocks xmlns:a="http://schemas.openxmlformats.org/drawingml/2006/main" noChangeAspect="1"/>
             </wp:cNvGraphicFramePr>
@@ -586,7 +608,7 @@
                   <pic:spPr>
                     <a:xfrm>
                       <a:off x="0" y="0"/>
-                      <a:ext cx="5760720" cy="2256155"/>
+                      <a:ext cx="5760720" cy="2777490"/>
                     </a:xfrm>
                     <a:prstGeom prst="rect">
                       <a:avLst/>
@@ -600,26 +622,14 @@
       </w:r>
     </w:p>
     <w:p>
-      <w:r>
-        <w:t xml:space="preserve">Concernant le fichier </w:t>
-      </w:r>
-      <w:r>
-        <w:t xml:space="preserve">de test </w:t>
-      </w:r>
-      <w:r>
-        <w:t>« </w:t>
-      </w:r>
-      <w:r>
-        <w:t>decathlon.csv</w:t>
-      </w:r>
-      <w:r>
-        <w:t> »</w:t>
-      </w:r>
-      <w:r>
-        <w:t xml:space="preserve">, on obtient les résultats suivants pour la méthode </w:t>
-      </w:r>
-      <w:r>
-        <w:t>ACP</w:t>
+      <w:pPr>
+        <w:jc w:val="both"/>
+      </w:pPr>
+      <w:r>
+        <w:t xml:space="preserve">Et </w:t>
+      </w:r>
+      <w:r>
+        <w:t>avec la classification ascendante hiérarchique</w:t>
       </w:r>
       <w:r>
         <w:t> :</w:t>
@@ -628,16 +638,19 @@
     <w:p>
       <w:pPr>
         <w:jc w:val="both"/>
+        <w:rPr>
+          <w:noProof/>
+        </w:rPr>
       </w:pPr>
       <w:r>
         <w:rPr>
           <w:noProof/>
         </w:rPr>
         <w:drawing>
-          <wp:inline distT="0" distB="0" distL="0" distR="0" wp14:anchorId="7257A5C0" wp14:editId="0BA128F4">
-            <wp:extent cx="5760720" cy="2777490"/>
-            <wp:effectExtent l="0" t="0" r="0" b="3810"/>
-            <wp:docPr id="9" name="Picture 9"/>
+          <wp:inline distT="0" distB="0" distL="0" distR="0" wp14:anchorId="16B48112" wp14:editId="59D0284D">
+            <wp:extent cx="5760720" cy="2380615"/>
+            <wp:effectExtent l="0" t="0" r="0" b="635"/>
+            <wp:docPr id="10" name="Picture 10"/>
             <wp:cNvGraphicFramePr>
               <a:graphicFrameLocks xmlns:a="http://schemas.openxmlformats.org/drawingml/2006/main" noChangeAspect="1"/>
             </wp:cNvGraphicFramePr>
@@ -657,7 +670,7 @@
                   <pic:spPr>
                     <a:xfrm>
                       <a:off x="0" y="0"/>
-                      <a:ext cx="5760720" cy="2777490"/>
+                      <a:ext cx="5760720" cy="2380615"/>
                     </a:xfrm>
                     <a:prstGeom prst="rect">
                       <a:avLst/>
@@ -673,33 +686,30 @@
     <w:p>
       <w:pPr>
         <w:jc w:val="both"/>
-      </w:pPr>
-      <w:r>
-        <w:t xml:space="preserve">Et </w:t>
-      </w:r>
-      <w:r>
-        <w:t>avec la classification ascendante hiérarchique</w:t>
-      </w:r>
-      <w:r>
-        <w:t> :</w:t>
-      </w:r>
-    </w:p>
-    <w:p>
-      <w:pPr>
-        <w:jc w:val="both"/>
         <w:rPr>
           <w:noProof/>
         </w:rPr>
+      </w:pPr>
+      <w:r>
+        <w:rPr>
+          <w:noProof/>
+        </w:rPr>
+        <w:t xml:space="preserve">Ensuite, il est possible de spécifier les colonnes indiquant les variables quantitatives supplémentaires. En spécifiant, la colonne « Rank » et « Points » </w:t>
+      </w:r>
+    </w:p>
+    <w:p>
+      <w:pPr>
+        <w:jc w:val="both"/>
       </w:pPr>
       <w:r>
         <w:rPr>
           <w:noProof/>
         </w:rPr>
         <w:drawing>
-          <wp:inline distT="0" distB="0" distL="0" distR="0" wp14:anchorId="16B48112" wp14:editId="59D0284D">
-            <wp:extent cx="5760720" cy="2380615"/>
-            <wp:effectExtent l="0" t="0" r="0" b="635"/>
-            <wp:docPr id="10" name="Picture 10"/>
+          <wp:inline distT="0" distB="0" distL="0" distR="0" wp14:anchorId="41FAAE85" wp14:editId="1C9A2F28">
+            <wp:extent cx="5760720" cy="2256790"/>
+            <wp:effectExtent l="0" t="0" r="0" b="0"/>
+            <wp:docPr id="5" name="Picture 5"/>
             <wp:cNvGraphicFramePr>
               <a:graphicFrameLocks xmlns:a="http://schemas.openxmlformats.org/drawingml/2006/main" noChangeAspect="1"/>
             </wp:cNvGraphicFramePr>
@@ -719,7 +729,7 @@
                   <pic:spPr>
                     <a:xfrm>
                       <a:off x="0" y="0"/>
-                      <a:ext cx="5760720" cy="2380615"/>
+                      <a:ext cx="5760720" cy="2256790"/>
                     </a:xfrm>
                     <a:prstGeom prst="rect">
                       <a:avLst/>
@@ -734,29 +744,15 @@
     </w:p>
     <w:p>
       <w:pPr>
-        <w:jc w:val="both"/>
-        <w:rPr>
-          <w:noProof/>
-        </w:rPr>
-      </w:pPr>
-      <w:r>
-        <w:rPr>
-          <w:noProof/>
-        </w:rPr>
-        <w:t xml:space="preserve">Ensuite, il est possible de spécifier les colonnes indiquant les variables quantitatives supplémentaires. En spécifiant, la colonne « Rank » et « Points » </w:t>
-      </w:r>
-    </w:p>
-    <w:p>
-      <w:pPr>
-        <w:jc w:val="both"/>
+        <w:jc w:val="center"/>
       </w:pPr>
       <w:r>
         <w:lastRenderedPageBreak/>
         <w:drawing>
-          <wp:inline distT="0" distB="0" distL="0" distR="0" wp14:anchorId="41FAAE85" wp14:editId="1C9A2F28">
-            <wp:extent cx="5760720" cy="2256790"/>
-            <wp:effectExtent l="0" t="0" r="0" b="0"/>
-            <wp:docPr id="5" name="Picture 5"/>
+          <wp:inline distT="0" distB="0" distL="0" distR="0" wp14:anchorId="181EDB35" wp14:editId="18D7DFC9">
+            <wp:extent cx="2927823" cy="2918129"/>
+            <wp:effectExtent l="0" t="0" r="6350" b="0"/>
+            <wp:docPr id="7" name="Picture 7"/>
             <wp:cNvGraphicFramePr>
               <a:graphicFrameLocks xmlns:a="http://schemas.openxmlformats.org/drawingml/2006/main" noChangeAspect="1"/>
             </wp:cNvGraphicFramePr>
@@ -776,7 +772,7 @@
                   <pic:spPr>
                     <a:xfrm>
                       <a:off x="0" y="0"/>
-                      <a:ext cx="5760720" cy="2256790"/>
+                      <a:ext cx="2949994" cy="2940226"/>
                     </a:xfrm>
                     <a:prstGeom prst="rect">
                       <a:avLst/>
@@ -797,15 +793,7 @@
         <w:t xml:space="preserve">Finalement, il est possible de spécifier les colonnes </w:t>
       </w:r>
       <w:r>
-        <w:t>indiquant les variables qualitatives supplémentaires. En sélectionnant la colonne « </w:t>
-      </w:r>
-      <w:proofErr w:type="spellStart"/>
-      <w:r>
-        <w:t>Competition</w:t>
-      </w:r>
-      <w:proofErr w:type="spellEnd"/>
-      <w:r>
-        <w:t> », on peut observer les groupes sur le graphe des individus de la PCA</w:t>
+        <w:t>indiquant les variables qualitatives supplémentaires. En sélectionnant la colonne « Competition », on peut observer les groupes sur le graphe des individus de la PCA</w:t>
       </w:r>
       <w:r>
         <w:t> :</w:t>
@@ -813,14 +801,14 @@
     </w:p>
     <w:p>
       <w:pPr>
-        <w:jc w:val="center"/>
+        <w:jc w:val="both"/>
       </w:pPr>
       <w:r>
         <w:drawing>
-          <wp:inline distT="0" distB="0" distL="0" distR="0" wp14:anchorId="0A5D3025" wp14:editId="2C43CD31">
-            <wp:extent cx="3879862" cy="3241344"/>
-            <wp:effectExtent l="0" t="0" r="6350" b="0"/>
-            <wp:docPr id="13" name="Picture 13"/>
+          <wp:inline distT="0" distB="0" distL="0" distR="0" wp14:anchorId="5BDBBB02" wp14:editId="38657ACA">
+            <wp:extent cx="5760720" cy="1992630"/>
+            <wp:effectExtent l="0" t="0" r="0" b="7620"/>
+            <wp:docPr id="12" name="Picture 12"/>
             <wp:cNvGraphicFramePr>
               <a:graphicFrameLocks xmlns:a="http://schemas.openxmlformats.org/drawingml/2006/main" noChangeAspect="1"/>
             </wp:cNvGraphicFramePr>
@@ -840,7 +828,7 @@
                   <pic:spPr>
                     <a:xfrm>
                       <a:off x="0" y="0"/>
-                      <a:ext cx="3884674" cy="3245364"/>
+                      <a:ext cx="5760720" cy="1992630"/>
                     </a:xfrm>
                     <a:prstGeom prst="rect">
                       <a:avLst/>
@@ -853,9 +841,54 @@
         </w:drawing>
       </w:r>
     </w:p>
+    <w:p>
+      <w:pPr>
+        <w:jc w:val="center"/>
+      </w:pPr>
+      <w:r>
+        <w:rPr>
+          <w:noProof/>
+        </w:rPr>
+        <w:drawing>
+          <wp:inline distT="0" distB="0" distL="0" distR="0" wp14:anchorId="0A5D3025" wp14:editId="2D9EA85A">
+            <wp:extent cx="3275937" cy="2736808"/>
+            <wp:effectExtent l="0" t="0" r="1270" b="6985"/>
+            <wp:docPr id="13" name="Picture 13"/>
+            <wp:cNvGraphicFramePr>
+              <a:graphicFrameLocks xmlns:a="http://schemas.openxmlformats.org/drawingml/2006/main" noChangeAspect="1"/>
+            </wp:cNvGraphicFramePr>
+            <a:graphic xmlns:a="http://schemas.openxmlformats.org/drawingml/2006/main">
+              <a:graphicData uri="http://schemas.openxmlformats.org/drawingml/2006/picture">
+                <pic:pic xmlns:pic="http://schemas.openxmlformats.org/drawingml/2006/picture">
+                  <pic:nvPicPr>
+                    <pic:cNvPr id="1" name=""/>
+                    <pic:cNvPicPr/>
+                  </pic:nvPicPr>
+                  <pic:blipFill>
+                    <a:blip r:embed="rId17"/>
+                    <a:stretch>
+                      <a:fillRect/>
+                    </a:stretch>
+                  </pic:blipFill>
+                  <pic:spPr>
+                    <a:xfrm>
+                      <a:off x="0" y="0"/>
+                      <a:ext cx="3300167" cy="2757050"/>
+                    </a:xfrm>
+                    <a:prstGeom prst="rect">
+                      <a:avLst/>
+                    </a:prstGeom>
+                  </pic:spPr>
+                </pic:pic>
+              </a:graphicData>
+            </a:graphic>
+          </wp:inline>
+        </w:drawing>
+      </w:r>
+    </w:p>
     <w:sectPr>
-      <w:headerReference w:type="default" r:id="rId17"/>
-      <w:footerReference w:type="default" r:id="rId18"/>
+      <w:headerReference w:type="default" r:id="rId18"/>
+      <w:footerReference w:type="default" r:id="rId19"/>
       <w:pgSz w:w="11906" w:h="16838"/>
       <w:pgMar w:top="1417" w:right="1417" w:bottom="1417" w:left="1417" w:header="708" w:footer="708" w:gutter="0"/>
       <w:cols w:space="708"/>

</xml_diff>